<commit_message>
Pantallazos del proyecto en JIRA y Git
</commit_message>
<xml_diff>
--- a/Formato_Sprint_1.docx
+++ b/Formato_Sprint_1.docx
@@ -1553,15 +1553,67 @@
     <w:p>
       <w:pPr>
         <w:pStyle w:val="Prrafodelista"/>
-        <w:numPr>
-          <w:ilvl w:val="0"/>
-          <w:numId w:val="1"/>
-        </w:numPr>
-        <w:jc w:val="both"/>
-      </w:pPr>
-      <w:r>
-        <w:t>Integrantes del equipo invitados en JIRA</w:t>
-      </w:r>
+        <w:jc w:val="both"/>
+      </w:pPr>
+    </w:p>
+    <w:p>
+      <w:pPr>
+        <w:pStyle w:val="Prrafodelista"/>
+        <w:jc w:val="both"/>
+      </w:pPr>
+      <w:r>
+        <w:rPr>
+          <w:noProof/>
+        </w:rPr>
+        <w:drawing>
+          <wp:inline distT="0" distB="0" distL="0" distR="0" wp14:anchorId="4700E2C2" wp14:editId="7450C7E6">
+            <wp:extent cx="5612130" cy="2657475"/>
+            <wp:effectExtent l="0" t="0" r="7620" b="9525"/>
+            <wp:docPr id="7" name="Imagen 7"/>
+            <wp:cNvGraphicFramePr>
+              <a:graphicFrameLocks xmlns:a="http://schemas.openxmlformats.org/drawingml/2006/main" noChangeAspect="1"/>
+            </wp:cNvGraphicFramePr>
+            <a:graphic xmlns:a="http://schemas.openxmlformats.org/drawingml/2006/main">
+              <a:graphicData uri="http://schemas.openxmlformats.org/drawingml/2006/picture">
+                <pic:pic xmlns:pic="http://schemas.openxmlformats.org/drawingml/2006/picture">
+                  <pic:nvPicPr>
+                    <pic:cNvPr id="1" name=""/>
+                    <pic:cNvPicPr/>
+                  </pic:nvPicPr>
+                  <pic:blipFill rotWithShape="1">
+                    <a:blip r:embed="rId7"/>
+                    <a:srcRect t="9659" b="6119"/>
+                    <a:stretch/>
+                  </pic:blipFill>
+                  <pic:spPr bwMode="auto">
+                    <a:xfrm>
+                      <a:off x="0" y="0"/>
+                      <a:ext cx="5612130" cy="2657475"/>
+                    </a:xfrm>
+                    <a:prstGeom prst="rect">
+                      <a:avLst/>
+                    </a:prstGeom>
+                    <a:ln>
+                      <a:noFill/>
+                    </a:ln>
+                    <a:extLst>
+                      <a:ext uri="{53640926-AAD7-44D8-BBD7-CCE9431645EC}">
+                        <a14:shadowObscured xmlns:a14="http://schemas.microsoft.com/office/drawing/2010/main"/>
+                      </a:ext>
+                    </a:extLst>
+                  </pic:spPr>
+                </pic:pic>
+              </a:graphicData>
+            </a:graphic>
+          </wp:inline>
+        </w:drawing>
+      </w:r>
+    </w:p>
+    <w:p>
+      <w:pPr>
+        <w:pStyle w:val="Prrafodelista"/>
+        <w:jc w:val="both"/>
+      </w:pPr>
     </w:p>
     <w:p>
       <w:pPr>
@@ -1573,8 +1625,67 @@
         <w:jc w:val="both"/>
       </w:pPr>
       <w:r>
-        <w:t>Épicas e historias de usuario (Por lo menos una épica) (Hoja de Ruta)</w:t>
-      </w:r>
+        <w:t>Integrantes del equipo invitados en JIRA</w:t>
+      </w:r>
+    </w:p>
+    <w:p>
+      <w:pPr>
+        <w:pStyle w:val="Prrafodelista"/>
+        <w:jc w:val="both"/>
+      </w:pPr>
+      <w:r>
+        <w:rPr>
+          <w:noProof/>
+        </w:rPr>
+        <w:drawing>
+          <wp:inline distT="0" distB="0" distL="0" distR="0" wp14:anchorId="68186252" wp14:editId="1D22C088">
+            <wp:extent cx="5612130" cy="2686050"/>
+            <wp:effectExtent l="0" t="0" r="7620" b="0"/>
+            <wp:docPr id="8" name="Imagen 8"/>
+            <wp:cNvGraphicFramePr>
+              <a:graphicFrameLocks xmlns:a="http://schemas.openxmlformats.org/drawingml/2006/main" noChangeAspect="1"/>
+            </wp:cNvGraphicFramePr>
+            <a:graphic xmlns:a="http://schemas.openxmlformats.org/drawingml/2006/main">
+              <a:graphicData uri="http://schemas.openxmlformats.org/drawingml/2006/picture">
+                <pic:pic xmlns:pic="http://schemas.openxmlformats.org/drawingml/2006/picture">
+                  <pic:nvPicPr>
+                    <pic:cNvPr id="1" name=""/>
+                    <pic:cNvPicPr/>
+                  </pic:nvPicPr>
+                  <pic:blipFill rotWithShape="1">
+                    <a:blip r:embed="rId8"/>
+                    <a:srcRect t="9056" b="5816"/>
+                    <a:stretch/>
+                  </pic:blipFill>
+                  <pic:spPr bwMode="auto">
+                    <a:xfrm>
+                      <a:off x="0" y="0"/>
+                      <a:ext cx="5612130" cy="2686050"/>
+                    </a:xfrm>
+                    <a:prstGeom prst="rect">
+                      <a:avLst/>
+                    </a:prstGeom>
+                    <a:ln>
+                      <a:noFill/>
+                    </a:ln>
+                    <a:extLst>
+                      <a:ext uri="{53640926-AAD7-44D8-BBD7-CCE9431645EC}">
+                        <a14:shadowObscured xmlns:a14="http://schemas.microsoft.com/office/drawing/2010/main"/>
+                      </a:ext>
+                    </a:extLst>
+                  </pic:spPr>
+                </pic:pic>
+              </a:graphicData>
+            </a:graphic>
+          </wp:inline>
+        </w:drawing>
+      </w:r>
+    </w:p>
+    <w:p>
+      <w:pPr>
+        <w:pStyle w:val="Prrafodelista"/>
+        <w:jc w:val="both"/>
+      </w:pPr>
     </w:p>
     <w:p>
       <w:pPr>
@@ -1586,7 +1697,258 @@
         <w:jc w:val="both"/>
       </w:pPr>
       <w:r>
+        <w:t>Épicas e historias de usuario (Por lo menos una épica) (Hoja de Ruta)</w:t>
+      </w:r>
+    </w:p>
+    <w:p>
+      <w:pPr>
+        <w:pStyle w:val="Prrafodelista"/>
+        <w:jc w:val="both"/>
+      </w:pPr>
+      <w:r>
+        <w:rPr>
+          <w:noProof/>
+        </w:rPr>
+        <w:lastRenderedPageBreak/>
+        <w:drawing>
+          <wp:inline distT="0" distB="0" distL="0" distR="0" wp14:anchorId="3F52BA91" wp14:editId="45DE22D5">
+            <wp:extent cx="5612130" cy="2638425"/>
+            <wp:effectExtent l="0" t="0" r="7620" b="9525"/>
+            <wp:docPr id="10" name="Imagen 10"/>
+            <wp:cNvGraphicFramePr>
+              <a:graphicFrameLocks xmlns:a="http://schemas.openxmlformats.org/drawingml/2006/main" noChangeAspect="1"/>
+            </wp:cNvGraphicFramePr>
+            <a:graphic xmlns:a="http://schemas.openxmlformats.org/drawingml/2006/main">
+              <a:graphicData uri="http://schemas.openxmlformats.org/drawingml/2006/picture">
+                <pic:pic xmlns:pic="http://schemas.openxmlformats.org/drawingml/2006/picture">
+                  <pic:nvPicPr>
+                    <pic:cNvPr id="1" name=""/>
+                    <pic:cNvPicPr/>
+                  </pic:nvPicPr>
+                  <pic:blipFill rotWithShape="1">
+                    <a:blip r:embed="rId9"/>
+                    <a:srcRect t="10265" b="6117"/>
+                    <a:stretch/>
+                  </pic:blipFill>
+                  <pic:spPr bwMode="auto">
+                    <a:xfrm>
+                      <a:off x="0" y="0"/>
+                      <a:ext cx="5612130" cy="2638425"/>
+                    </a:xfrm>
+                    <a:prstGeom prst="rect">
+                      <a:avLst/>
+                    </a:prstGeom>
+                    <a:ln>
+                      <a:noFill/>
+                    </a:ln>
+                    <a:extLst>
+                      <a:ext uri="{53640926-AAD7-44D8-BBD7-CCE9431645EC}">
+                        <a14:shadowObscured xmlns:a14="http://schemas.microsoft.com/office/drawing/2010/main"/>
+                      </a:ext>
+                    </a:extLst>
+                  </pic:spPr>
+                </pic:pic>
+              </a:graphicData>
+            </a:graphic>
+          </wp:inline>
+        </w:drawing>
+      </w:r>
+    </w:p>
+    <w:p>
+      <w:pPr>
+        <w:pStyle w:val="Prrafodelista"/>
+        <w:jc w:val="both"/>
+      </w:pPr>
+    </w:p>
+    <w:p>
+      <w:pPr>
+        <w:pStyle w:val="Prrafodelista"/>
+        <w:numPr>
+          <w:ilvl w:val="0"/>
+          <w:numId w:val="1"/>
+        </w:numPr>
+        <w:jc w:val="both"/>
+      </w:pPr>
+      <w:r>
         <w:t>Creación y lanzamiento de un Sprint (Backlog y Tablero)</w:t>
+      </w:r>
+    </w:p>
+    <w:p>
+      <w:pPr>
+        <w:pStyle w:val="Prrafodelista"/>
+        <w:jc w:val="both"/>
+      </w:pPr>
+      <w:r>
+        <w:rPr>
+          <w:noProof/>
+        </w:rPr>
+        <w:drawing>
+          <wp:inline distT="0" distB="0" distL="0" distR="0" wp14:anchorId="038956E3" wp14:editId="259D93CA">
+            <wp:extent cx="5612130" cy="2647950"/>
+            <wp:effectExtent l="0" t="0" r="7620" b="0"/>
+            <wp:docPr id="9" name="Imagen 9"/>
+            <wp:cNvGraphicFramePr>
+              <a:graphicFrameLocks xmlns:a="http://schemas.openxmlformats.org/drawingml/2006/main" noChangeAspect="1"/>
+            </wp:cNvGraphicFramePr>
+            <a:graphic xmlns:a="http://schemas.openxmlformats.org/drawingml/2006/main">
+              <a:graphicData uri="http://schemas.openxmlformats.org/drawingml/2006/picture">
+                <pic:pic xmlns:pic="http://schemas.openxmlformats.org/drawingml/2006/picture">
+                  <pic:nvPicPr>
+                    <pic:cNvPr id="1" name=""/>
+                    <pic:cNvPicPr/>
+                  </pic:nvPicPr>
+                  <pic:blipFill rotWithShape="1">
+                    <a:blip r:embed="rId10"/>
+                    <a:srcRect t="10264" b="5816"/>
+                    <a:stretch/>
+                  </pic:blipFill>
+                  <pic:spPr bwMode="auto">
+                    <a:xfrm>
+                      <a:off x="0" y="0"/>
+                      <a:ext cx="5612130" cy="2647950"/>
+                    </a:xfrm>
+                    <a:prstGeom prst="rect">
+                      <a:avLst/>
+                    </a:prstGeom>
+                    <a:ln>
+                      <a:noFill/>
+                    </a:ln>
+                    <a:extLst>
+                      <a:ext uri="{53640926-AAD7-44D8-BBD7-CCE9431645EC}">
+                        <a14:shadowObscured xmlns:a14="http://schemas.microsoft.com/office/drawing/2010/main"/>
+                      </a:ext>
+                    </a:extLst>
+                  </pic:spPr>
+                </pic:pic>
+              </a:graphicData>
+            </a:graphic>
+          </wp:inline>
+        </w:drawing>
+      </w:r>
+    </w:p>
+    <w:p>
+      <w:pPr>
+        <w:pStyle w:val="Prrafodelista"/>
+        <w:jc w:val="both"/>
+      </w:pPr>
+    </w:p>
+    <w:p>
+      <w:pPr>
+        <w:pStyle w:val="Prrafodelista"/>
+        <w:jc w:val="both"/>
+      </w:pPr>
+      <w:r>
+        <w:rPr>
+          <w:noProof/>
+        </w:rPr>
+        <w:lastRenderedPageBreak/>
+        <w:drawing>
+          <wp:inline distT="0" distB="0" distL="0" distR="0" wp14:anchorId="492D3D0B" wp14:editId="4B5CFB5D">
+            <wp:extent cx="5612130" cy="2628900"/>
+            <wp:effectExtent l="0" t="0" r="7620" b="0"/>
+            <wp:docPr id="11" name="Imagen 11"/>
+            <wp:cNvGraphicFramePr>
+              <a:graphicFrameLocks xmlns:a="http://schemas.openxmlformats.org/drawingml/2006/main" noChangeAspect="1"/>
+            </wp:cNvGraphicFramePr>
+            <a:graphic xmlns:a="http://schemas.openxmlformats.org/drawingml/2006/main">
+              <a:graphicData uri="http://schemas.openxmlformats.org/drawingml/2006/picture">
+                <pic:pic xmlns:pic="http://schemas.openxmlformats.org/drawingml/2006/picture">
+                  <pic:nvPicPr>
+                    <pic:cNvPr id="1" name=""/>
+                    <pic:cNvPicPr/>
+                  </pic:nvPicPr>
+                  <pic:blipFill rotWithShape="1">
+                    <a:blip r:embed="rId11"/>
+                    <a:srcRect t="10565" b="6118"/>
+                    <a:stretch/>
+                  </pic:blipFill>
+                  <pic:spPr bwMode="auto">
+                    <a:xfrm>
+                      <a:off x="0" y="0"/>
+                      <a:ext cx="5612130" cy="2628900"/>
+                    </a:xfrm>
+                    <a:prstGeom prst="rect">
+                      <a:avLst/>
+                    </a:prstGeom>
+                    <a:ln>
+                      <a:noFill/>
+                    </a:ln>
+                    <a:extLst>
+                      <a:ext uri="{53640926-AAD7-44D8-BBD7-CCE9431645EC}">
+                        <a14:shadowObscured xmlns:a14="http://schemas.microsoft.com/office/drawing/2010/main"/>
+                      </a:ext>
+                    </a:extLst>
+                  </pic:spPr>
+                </pic:pic>
+              </a:graphicData>
+            </a:graphic>
+          </wp:inline>
+        </w:drawing>
+      </w:r>
+    </w:p>
+    <w:p>
+      <w:pPr>
+        <w:pStyle w:val="Prrafodelista"/>
+        <w:jc w:val="both"/>
+      </w:pPr>
+    </w:p>
+    <w:p>
+      <w:pPr>
+        <w:pStyle w:val="Prrafodelista"/>
+        <w:jc w:val="both"/>
+      </w:pPr>
+    </w:p>
+    <w:p>
+      <w:pPr>
+        <w:pStyle w:val="Prrafodelista"/>
+        <w:jc w:val="both"/>
+      </w:pPr>
+      <w:r>
+        <w:rPr>
+          <w:noProof/>
+        </w:rPr>
+        <w:drawing>
+          <wp:inline distT="0" distB="0" distL="0" distR="0" wp14:anchorId="33EDF7F7" wp14:editId="50405E4F">
+            <wp:extent cx="5612130" cy="2647950"/>
+            <wp:effectExtent l="0" t="0" r="7620" b="0"/>
+            <wp:docPr id="12" name="Imagen 12"/>
+            <wp:cNvGraphicFramePr>
+              <a:graphicFrameLocks xmlns:a="http://schemas.openxmlformats.org/drawingml/2006/main" noChangeAspect="1"/>
+            </wp:cNvGraphicFramePr>
+            <a:graphic xmlns:a="http://schemas.openxmlformats.org/drawingml/2006/main">
+              <a:graphicData uri="http://schemas.openxmlformats.org/drawingml/2006/picture">
+                <pic:pic xmlns:pic="http://schemas.openxmlformats.org/drawingml/2006/picture">
+                  <pic:nvPicPr>
+                    <pic:cNvPr id="1" name=""/>
+                    <pic:cNvPicPr/>
+                  </pic:nvPicPr>
+                  <pic:blipFill rotWithShape="1">
+                    <a:blip r:embed="rId12"/>
+                    <a:srcRect t="9056" b="7024"/>
+                    <a:stretch/>
+                  </pic:blipFill>
+                  <pic:spPr bwMode="auto">
+                    <a:xfrm>
+                      <a:off x="0" y="0"/>
+                      <a:ext cx="5612130" cy="2647950"/>
+                    </a:xfrm>
+                    <a:prstGeom prst="rect">
+                      <a:avLst/>
+                    </a:prstGeom>
+                    <a:ln>
+                      <a:noFill/>
+                    </a:ln>
+                    <a:extLst>
+                      <a:ext uri="{53640926-AAD7-44D8-BBD7-CCE9431645EC}">
+                        <a14:shadowObscured xmlns:a14="http://schemas.microsoft.com/office/drawing/2010/main"/>
+                      </a:ext>
+                    </a:extLst>
+                  </pic:spPr>
+                </pic:pic>
+              </a:graphicData>
+            </a:graphic>
+          </wp:inline>
+        </w:drawing>
       </w:r>
     </w:p>
     <w:p/>
@@ -1691,6 +2053,7 @@
         <w:rPr>
           <w:noProof/>
         </w:rPr>
+        <w:lastRenderedPageBreak/>
         <w:drawing>
           <wp:inline distT="0" distB="0" distL="0" distR="0" wp14:anchorId="41643403" wp14:editId="791F95E1">
             <wp:extent cx="5612130" cy="2647950"/>
@@ -1707,7 +2070,7 @@
                     <pic:cNvPicPr/>
                   </pic:nvPicPr>
                   <pic:blipFill rotWithShape="1">
-                    <a:blip r:embed="rId7"/>
+                    <a:blip r:embed="rId13"/>
                     <a:srcRect t="9962" b="6118"/>
                     <a:stretch/>
                   </pic:blipFill>
@@ -1773,7 +2136,6 @@
         <w:rPr>
           <w:noProof/>
         </w:rPr>
-        <w:lastRenderedPageBreak/>
         <w:drawing>
           <wp:inline distT="0" distB="0" distL="0" distR="0" wp14:anchorId="3BAAC16E" wp14:editId="0C317077">
             <wp:extent cx="5612130" cy="2676525"/>
@@ -1790,7 +2152,7 @@
                     <pic:cNvPicPr/>
                   </pic:nvPicPr>
                   <pic:blipFill rotWithShape="1">
-                    <a:blip r:embed="rId8"/>
+                    <a:blip r:embed="rId14"/>
                     <a:srcRect t="8754" b="6420"/>
                     <a:stretch/>
                   </pic:blipFill>
@@ -1847,7 +2209,56 @@
     </w:p>
     <w:p/>
     <w:p/>
-    <w:p/>
+    <w:p>
+      <w:r>
+        <w:rPr>
+          <w:noProof/>
+        </w:rPr>
+        <w:lastRenderedPageBreak/>
+        <w:drawing>
+          <wp:inline distT="0" distB="0" distL="0" distR="0" wp14:anchorId="745F42B6" wp14:editId="2EF17A66">
+            <wp:extent cx="5612130" cy="2638425"/>
+            <wp:effectExtent l="0" t="0" r="7620" b="9525"/>
+            <wp:docPr id="5" name="Imagen 5"/>
+            <wp:cNvGraphicFramePr>
+              <a:graphicFrameLocks xmlns:a="http://schemas.openxmlformats.org/drawingml/2006/main" noChangeAspect="1"/>
+            </wp:cNvGraphicFramePr>
+            <a:graphic xmlns:a="http://schemas.openxmlformats.org/drawingml/2006/main">
+              <a:graphicData uri="http://schemas.openxmlformats.org/drawingml/2006/picture">
+                <pic:pic xmlns:pic="http://schemas.openxmlformats.org/drawingml/2006/picture">
+                  <pic:nvPicPr>
+                    <pic:cNvPr id="1" name=""/>
+                    <pic:cNvPicPr/>
+                  </pic:nvPicPr>
+                  <pic:blipFill rotWithShape="1">
+                    <a:blip r:embed="rId15"/>
+                    <a:srcRect t="9660" b="6722"/>
+                    <a:stretch/>
+                  </pic:blipFill>
+                  <pic:spPr bwMode="auto">
+                    <a:xfrm>
+                      <a:off x="0" y="0"/>
+                      <a:ext cx="5612130" cy="2638425"/>
+                    </a:xfrm>
+                    <a:prstGeom prst="rect">
+                      <a:avLst/>
+                    </a:prstGeom>
+                    <a:ln>
+                      <a:noFill/>
+                    </a:ln>
+                    <a:extLst>
+                      <a:ext uri="{53640926-AAD7-44D8-BBD7-CCE9431645EC}">
+                        <a14:shadowObscured xmlns:a14="http://schemas.microsoft.com/office/drawing/2010/main"/>
+                      </a:ext>
+                    </a:extLst>
+                  </pic:spPr>
+                </pic:pic>
+              </a:graphicData>
+            </a:graphic>
+          </wp:inline>
+        </w:drawing>
+      </w:r>
+    </w:p>
     <w:p/>
     <w:p/>
     <w:p/>
@@ -1941,7 +2352,7 @@
                     <pic:cNvPicPr/>
                   </pic:nvPicPr>
                   <pic:blipFill>
-                    <a:blip r:embed="rId9"/>
+                    <a:blip r:embed="rId16"/>
                     <a:stretch>
                       <a:fillRect/>
                     </a:stretch>
@@ -1991,7 +2402,7 @@
                     <pic:cNvPicPr/>
                   </pic:nvPicPr>
                   <pic:blipFill>
-                    <a:blip r:embed="rId10"/>
+                    <a:blip r:embed="rId17"/>
                     <a:stretch>
                       <a:fillRect/>
                     </a:stretch>
@@ -2013,12 +2424,12 @@
       </w:r>
     </w:p>
     <w:sectPr>
-      <w:headerReference w:type="even" r:id="rId11"/>
-      <w:headerReference w:type="default" r:id="rId12"/>
-      <w:footerReference w:type="even" r:id="rId13"/>
-      <w:footerReference w:type="default" r:id="rId14"/>
-      <w:headerReference w:type="first" r:id="rId15"/>
-      <w:footerReference w:type="first" r:id="rId16"/>
+      <w:headerReference w:type="even" r:id="rId18"/>
+      <w:headerReference w:type="default" r:id="rId19"/>
+      <w:footerReference w:type="even" r:id="rId20"/>
+      <w:footerReference w:type="default" r:id="rId21"/>
+      <w:headerReference w:type="first" r:id="rId22"/>
+      <w:footerReference w:type="first" r:id="rId23"/>
       <w:pgSz w:w="12240" w:h="15840"/>
       <w:pgMar w:top="1417" w:right="1701" w:bottom="1417" w:left="1701" w:header="708" w:footer="708" w:gutter="0"/>
       <w:cols w:space="708"/>

</xml_diff>

<commit_message>
Actualización sprint ya terminado
</commit_message>
<xml_diff>
--- a/Formato_Sprint_1.docx
+++ b/Formato_Sprint_1.docx
@@ -368,6 +368,12 @@
                 <w:rFonts w:asciiTheme="minorHAnsi" w:hAnsiTheme="minorHAnsi" w:cstheme="minorHAnsi"/>
               </w:rPr>
             </w:pPr>
+            <w:r>
+              <w:rPr>
+                <w:rFonts w:ascii="Calibri" w:eastAsia="Calibri" w:hAnsi="Calibri" w:cs="Calibri"/>
+              </w:rPr>
+              <w:t>Scrum master</w:t>
+            </w:r>
           </w:p>
         </w:tc>
         <w:tc>
@@ -400,12 +406,28 @@
                 <w:rFonts w:asciiTheme="minorHAnsi" w:hAnsiTheme="minorHAnsi" w:cstheme="minorHAnsi"/>
               </w:rPr>
             </w:pPr>
-            <w:r>
-              <w:rPr>
-                <w:rFonts w:asciiTheme="minorHAnsi" w:hAnsiTheme="minorHAnsi" w:cstheme="minorHAnsi"/>
+            <w:proofErr w:type="spellStart"/>
+            <w:r>
+              <w:rPr>
+                <w:rFonts w:ascii="Calibri" w:eastAsia="Calibri" w:hAnsi="Calibri" w:cs="Calibri"/>
+              </w:rPr>
+              <w:t>Product</w:t>
+            </w:r>
+            <w:proofErr w:type="spellEnd"/>
+            <w:r>
+              <w:rPr>
+                <w:rFonts w:ascii="Calibri" w:eastAsia="Calibri" w:hAnsi="Calibri" w:cs="Calibri"/>
               </w:rPr>
               <w:t xml:space="preserve"> </w:t>
             </w:r>
+            <w:proofErr w:type="spellStart"/>
+            <w:r>
+              <w:rPr>
+                <w:rFonts w:ascii="Calibri" w:eastAsia="Calibri" w:hAnsi="Calibri" w:cs="Calibri"/>
+              </w:rPr>
+              <w:t>owner</w:t>
+            </w:r>
+            <w:proofErr w:type="spellEnd"/>
           </w:p>
         </w:tc>
         <w:tc>
@@ -419,13 +441,16 @@
               </w:rPr>
             </w:pPr>
             <w:r>
-              <w:t xml:space="preserve">Lady Viviana Fandiño </w:t>
+              <w:t xml:space="preserve">Brayan </w:t>
             </w:r>
             <w:proofErr w:type="spellStart"/>
             <w:r>
-              <w:t>Angel</w:t>
+              <w:t>Duvan</w:t>
             </w:r>
             <w:proofErr w:type="spellEnd"/>
+            <w:r>
+              <w:t xml:space="preserve"> Bernal Sarmiento</w:t>
+            </w:r>
           </w:p>
         </w:tc>
       </w:tr>
@@ -443,12 +468,28 @@
                 <w:rFonts w:asciiTheme="minorHAnsi" w:hAnsiTheme="minorHAnsi" w:cstheme="minorHAnsi"/>
               </w:rPr>
             </w:pPr>
-            <w:r>
-              <w:rPr>
-                <w:rFonts w:asciiTheme="minorHAnsi" w:hAnsiTheme="minorHAnsi" w:cstheme="minorHAnsi"/>
+            <w:proofErr w:type="spellStart"/>
+            <w:r>
+              <w:rPr>
+                <w:rFonts w:ascii="Calibri" w:eastAsia="Calibri" w:hAnsi="Calibri" w:cs="Calibri"/>
+              </w:rPr>
+              <w:t>development</w:t>
+            </w:r>
+            <w:proofErr w:type="spellEnd"/>
+            <w:r>
+              <w:rPr>
+                <w:rFonts w:ascii="Calibri" w:eastAsia="Calibri" w:hAnsi="Calibri" w:cs="Calibri"/>
               </w:rPr>
               <w:t xml:space="preserve"> </w:t>
             </w:r>
+            <w:proofErr w:type="spellStart"/>
+            <w:r>
+              <w:rPr>
+                <w:rFonts w:ascii="Calibri" w:eastAsia="Calibri" w:hAnsi="Calibri" w:cs="Calibri"/>
+              </w:rPr>
+              <w:t>team</w:t>
+            </w:r>
+            <w:proofErr w:type="spellEnd"/>
           </w:p>
         </w:tc>
         <w:tc>
@@ -462,16 +503,13 @@
               </w:rPr>
             </w:pPr>
             <w:r>
-              <w:t xml:space="preserve">Brayan </w:t>
+              <w:t xml:space="preserve">Lady Viviana Fandiño </w:t>
             </w:r>
             <w:proofErr w:type="spellStart"/>
             <w:r>
-              <w:t>Duvan</w:t>
+              <w:t>Angel</w:t>
             </w:r>
             <w:proofErr w:type="spellEnd"/>
-            <w:r>
-              <w:t xml:space="preserve"> Bernal Sarmiento</w:t>
-            </w:r>
           </w:p>
         </w:tc>
       </w:tr>
@@ -489,12 +527,28 @@
                 <w:rFonts w:asciiTheme="minorHAnsi" w:hAnsiTheme="minorHAnsi" w:cstheme="minorHAnsi"/>
               </w:rPr>
             </w:pPr>
-            <w:r>
-              <w:rPr>
-                <w:rFonts w:asciiTheme="minorHAnsi" w:hAnsiTheme="minorHAnsi" w:cstheme="minorHAnsi"/>
+            <w:proofErr w:type="spellStart"/>
+            <w:r>
+              <w:rPr>
+                <w:rFonts w:ascii="Calibri" w:eastAsia="Calibri" w:hAnsi="Calibri" w:cs="Calibri"/>
+              </w:rPr>
+              <w:t>development</w:t>
+            </w:r>
+            <w:proofErr w:type="spellEnd"/>
+            <w:r>
+              <w:rPr>
+                <w:rFonts w:ascii="Calibri" w:eastAsia="Calibri" w:hAnsi="Calibri" w:cs="Calibri"/>
               </w:rPr>
               <w:t xml:space="preserve"> </w:t>
             </w:r>
+            <w:proofErr w:type="spellStart"/>
+            <w:r>
+              <w:rPr>
+                <w:rFonts w:ascii="Calibri" w:eastAsia="Calibri" w:hAnsi="Calibri" w:cs="Calibri"/>
+              </w:rPr>
+              <w:t>team</w:t>
+            </w:r>
+            <w:proofErr w:type="spellEnd"/>
           </w:p>
         </w:tc>
         <w:tc>
@@ -527,6 +581,28 @@
                 <w:rFonts w:asciiTheme="minorHAnsi" w:hAnsiTheme="minorHAnsi" w:cstheme="minorHAnsi"/>
               </w:rPr>
             </w:pPr>
+            <w:proofErr w:type="spellStart"/>
+            <w:r>
+              <w:rPr>
+                <w:rFonts w:ascii="Calibri" w:eastAsia="Calibri" w:hAnsi="Calibri" w:cs="Calibri"/>
+              </w:rPr>
+              <w:t>development</w:t>
+            </w:r>
+            <w:proofErr w:type="spellEnd"/>
+            <w:r>
+              <w:rPr>
+                <w:rFonts w:ascii="Calibri" w:eastAsia="Calibri" w:hAnsi="Calibri" w:cs="Calibri"/>
+              </w:rPr>
+              <w:t xml:space="preserve"> </w:t>
+            </w:r>
+            <w:proofErr w:type="spellStart"/>
+            <w:r>
+              <w:rPr>
+                <w:rFonts w:ascii="Calibri" w:eastAsia="Calibri" w:hAnsi="Calibri" w:cs="Calibri"/>
+              </w:rPr>
+              <w:t>team</w:t>
+            </w:r>
+            <w:proofErr w:type="spellEnd"/>
           </w:p>
         </w:tc>
         <w:tc>
@@ -644,20 +720,74 @@
             <w:pPr>
               <w:shd w:val="clear" w:color="auto" w:fill="FFFFFF"/>
               <w:spacing w:after="100" w:afterAutospacing="1"/>
+              <w:jc w:val="both"/>
               <w:outlineLvl w:val="3"/>
+            </w:pPr>
+          </w:p>
+          <w:p>
+            <w:pPr>
+              <w:shd w:val="clear" w:color="auto" w:fill="FFFFFF"/>
+              <w:spacing w:after="100" w:afterAutospacing="1"/>
+              <w:jc w:val="both"/>
+              <w:outlineLvl w:val="3"/>
+            </w:pPr>
+            <w:r>
+              <w:t xml:space="preserve">El presente proyecto tiene como propósito </w:t>
+            </w:r>
+            <w:r>
+              <w:t xml:space="preserve">realizar </w:t>
+            </w:r>
+            <w:r>
+              <w:t>un sitio web donde se pueda visualizar marcadores deportivos de los principales eventos transcurridos en Colombia</w:t>
+            </w:r>
+            <w:r>
+              <w:t>.</w:t>
+            </w:r>
+            <w:r>
+              <w:t xml:space="preserve"> Storyboard Play consta de un sitio web donde se puedan listar por deporte de los juegos registrados en plataforma</w:t>
+            </w:r>
+            <w:r>
+              <w:t>, además el usuario se podrá registrar y seleccionar sus equipos favoritos.</w:t>
+            </w:r>
+          </w:p>
+          <w:p>
+            <w:pPr>
+              <w:shd w:val="clear" w:color="auto" w:fill="FFFFFF"/>
+              <w:spacing w:after="100" w:afterAutospacing="1"/>
+              <w:jc w:val="both"/>
+              <w:outlineLvl w:val="3"/>
+            </w:pPr>
+            <w:r>
+              <w:t xml:space="preserve">Las tecnologías a utilizar son: Mongo DB, Nodes.js, React.js y Boostrap, cada una de ellas cumple con un funcionamiento especial, así mismo se utilizarán diferentes lenguajes </w:t>
+            </w:r>
+            <w:r>
+              <w:t xml:space="preserve">de </w:t>
+            </w:r>
+            <w:r>
+              <w:t>programación</w:t>
+            </w:r>
+            <w:r>
+              <w:t>.</w:t>
+            </w:r>
+          </w:p>
+          <w:p>
+            <w:pPr>
+              <w:shd w:val="clear" w:color="auto" w:fill="FFFFFF"/>
+              <w:spacing w:after="100" w:afterAutospacing="1"/>
+              <w:jc w:val="both"/>
+              <w:outlineLvl w:val="3"/>
+            </w:pPr>
+          </w:p>
+          <w:p>
+            <w:pPr>
+              <w:shd w:val="clear" w:color="auto" w:fill="FFFFFF"/>
+              <w:spacing w:after="100" w:afterAutospacing="1"/>
+              <w:jc w:val="both"/>
+              <w:outlineLvl w:val="3"/>
               <w:rPr>
                 <w:rFonts w:ascii="Century Gothic" w:hAnsi="Century Gothic"/>
-                <w:sz w:val="28"/>
-                <w:szCs w:val="28"/>
-              </w:rPr>
-            </w:pPr>
-            <w:r>
-              <w:rPr>
-                <w:sz w:val="28"/>
-                <w:szCs w:val="28"/>
-              </w:rPr>
-              <w:t xml:space="preserve">Realizar un sitio web donde se puedan visualizar marcadores deportivos de los principales eventos transcurridos en Colombia. </w:t>
-            </w:r>
+              </w:rPr>
+            </w:pPr>
           </w:p>
           <w:p>
             <w:pPr>
@@ -862,80 +992,18 @@
           <w:p>
             <w:pPr>
               <w:jc w:val="both"/>
-              <w:rPr>
-                <w:rFonts w:asciiTheme="minorHAnsi" w:hAnsiTheme="minorHAnsi" w:cstheme="minorHAnsi"/>
-                <w:sz w:val="28"/>
-                <w:szCs w:val="28"/>
-              </w:rPr>
-            </w:pPr>
-            <w:r>
-              <w:rPr>
-                <w:sz w:val="28"/>
-                <w:szCs w:val="28"/>
-              </w:rPr>
-              <w:t>Crear</w:t>
-            </w:r>
-            <w:r>
-              <w:rPr>
-                <w:sz w:val="28"/>
-                <w:szCs w:val="28"/>
-              </w:rPr>
-              <w:t xml:space="preserve"> un sitio web donde se puedan listar por deporte los juegos registrados en la plataforma</w:t>
-            </w:r>
-            <w:r>
-              <w:rPr>
-                <w:sz w:val="28"/>
-                <w:szCs w:val="28"/>
-              </w:rPr>
-              <w:t xml:space="preserve"> de acuerdo con la preferencia de los usuarios</w:t>
-            </w:r>
-            <w:r>
-              <w:rPr>
-                <w:sz w:val="28"/>
-                <w:szCs w:val="28"/>
-              </w:rPr>
-              <w:t>.</w:t>
-            </w:r>
-          </w:p>
-          <w:p>
-            <w:pPr>
-              <w:jc w:val="both"/>
-              <w:rPr>
-                <w:rFonts w:asciiTheme="minorHAnsi" w:hAnsiTheme="minorHAnsi" w:cstheme="minorHAnsi"/>
-              </w:rPr>
-            </w:pPr>
-          </w:p>
-          <w:p>
-            <w:pPr>
-              <w:jc w:val="both"/>
-              <w:rPr>
-                <w:rFonts w:asciiTheme="minorHAnsi" w:hAnsiTheme="minorHAnsi" w:cstheme="minorHAnsi"/>
-              </w:rPr>
-            </w:pPr>
-          </w:p>
-          <w:p>
-            <w:pPr>
-              <w:jc w:val="both"/>
-              <w:rPr>
-                <w:rFonts w:asciiTheme="minorHAnsi" w:hAnsiTheme="minorHAnsi" w:cstheme="minorHAnsi"/>
-              </w:rPr>
-            </w:pPr>
-          </w:p>
-          <w:p>
-            <w:pPr>
-              <w:jc w:val="both"/>
-              <w:rPr>
-                <w:rFonts w:asciiTheme="minorHAnsi" w:hAnsiTheme="minorHAnsi" w:cstheme="minorHAnsi"/>
-              </w:rPr>
-            </w:pPr>
-          </w:p>
-          <w:p>
-            <w:pPr>
-              <w:jc w:val="both"/>
-              <w:rPr>
-                <w:rFonts w:asciiTheme="minorHAnsi" w:hAnsiTheme="minorHAnsi" w:cstheme="minorHAnsi"/>
-              </w:rPr>
-            </w:pPr>
+            </w:pPr>
+          </w:p>
+          <w:p>
+            <w:pPr>
+              <w:jc w:val="both"/>
+              <w:rPr>
+                <w:rFonts w:asciiTheme="minorHAnsi" w:hAnsiTheme="minorHAnsi" w:cstheme="minorHAnsi"/>
+              </w:rPr>
+            </w:pPr>
+            <w:r>
+              <w:t>Crear un sitio web donde se puedan listar por deporte los juegos registrados en la plataforma de acuerdo con la preferencia de los usuarios.</w:t>
+            </w:r>
           </w:p>
           <w:p>
             <w:pPr>
@@ -996,36 +1064,50 @@
             <w:pPr>
               <w:jc w:val="both"/>
             </w:pPr>
-            <w:r>
-              <w:t xml:space="preserve">Mostrar </w:t>
-            </w:r>
-            <w:r>
-              <w:t xml:space="preserve">los últimos eventos registrados en la plataforma. </w:t>
-            </w:r>
-          </w:p>
-          <w:p>
-            <w:pPr>
-              <w:jc w:val="both"/>
-            </w:pPr>
-          </w:p>
-          <w:p>
-            <w:pPr>
-              <w:jc w:val="both"/>
-            </w:pPr>
-            <w:r>
-              <w:t>Crear en l</w:t>
-            </w:r>
-            <w:r>
-              <w:t xml:space="preserve">a página principal una barra de menú con el logo de la aplicación, enlaces a los diferentes deportes y el acceso a usuarios. </w:t>
-            </w:r>
-          </w:p>
-          <w:p>
-            <w:pPr>
-              <w:jc w:val="both"/>
-            </w:pPr>
-          </w:p>
-          <w:p>
-            <w:pPr>
+          </w:p>
+          <w:p>
+            <w:pPr>
+              <w:pStyle w:val="Prrafodelista"/>
+              <w:numPr>
+                <w:ilvl w:val="0"/>
+                <w:numId w:val="3"/>
+              </w:numPr>
+              <w:jc w:val="both"/>
+            </w:pPr>
+            <w:r>
+              <w:t xml:space="preserve">Mostrar los últimos eventos registrados en la plataforma. </w:t>
+            </w:r>
+          </w:p>
+          <w:p>
+            <w:pPr>
+              <w:jc w:val="both"/>
+            </w:pPr>
+          </w:p>
+          <w:p>
+            <w:pPr>
+              <w:pStyle w:val="Prrafodelista"/>
+              <w:numPr>
+                <w:ilvl w:val="0"/>
+                <w:numId w:val="3"/>
+              </w:numPr>
+              <w:jc w:val="both"/>
+            </w:pPr>
+            <w:r>
+              <w:t xml:space="preserve">Crear en la página principal una barra de menú con el logo de la aplicación, enlaces a los diferentes deportes y el acceso a usuarios. </w:t>
+            </w:r>
+          </w:p>
+          <w:p>
+            <w:pPr>
+              <w:jc w:val="both"/>
+            </w:pPr>
+          </w:p>
+          <w:p>
+            <w:pPr>
+              <w:pStyle w:val="Prrafodelista"/>
+              <w:numPr>
+                <w:ilvl w:val="0"/>
+                <w:numId w:val="3"/>
+              </w:numPr>
               <w:jc w:val="both"/>
               <w:rPr>
                 <w:rFonts w:asciiTheme="minorHAnsi" w:hAnsiTheme="minorHAnsi" w:cstheme="minorHAnsi"/>
@@ -1033,121 +1115,8 @@
               </w:rPr>
             </w:pPr>
             <w:r>
-              <w:t xml:space="preserve">Actualizar </w:t>
-            </w:r>
-            <w:r>
-              <w:t>los últimos eventos regist</w:t>
-            </w:r>
-            <w:r>
-              <w:t>rados según historial de búsqueda en un buscador</w:t>
-            </w:r>
-            <w:r>
-              <w:t>.</w:t>
-            </w:r>
-          </w:p>
-          <w:p>
-            <w:pPr>
-              <w:jc w:val="both"/>
-              <w:rPr>
-                <w:rFonts w:asciiTheme="minorHAnsi" w:hAnsiTheme="minorHAnsi" w:cstheme="minorHAnsi"/>
-              </w:rPr>
-            </w:pPr>
-          </w:p>
-          <w:p>
-            <w:pPr>
-              <w:jc w:val="both"/>
-              <w:rPr>
-                <w:rFonts w:asciiTheme="minorHAnsi" w:hAnsiTheme="minorHAnsi" w:cstheme="minorHAnsi"/>
-              </w:rPr>
-            </w:pPr>
-          </w:p>
-          <w:p>
-            <w:pPr>
-              <w:jc w:val="both"/>
-              <w:rPr>
-                <w:rFonts w:asciiTheme="minorHAnsi" w:hAnsiTheme="minorHAnsi" w:cstheme="minorHAnsi"/>
-              </w:rPr>
-            </w:pPr>
-          </w:p>
-          <w:p>
-            <w:pPr>
-              <w:jc w:val="both"/>
-              <w:rPr>
-                <w:rFonts w:asciiTheme="minorHAnsi" w:hAnsiTheme="minorHAnsi" w:cstheme="minorHAnsi"/>
-              </w:rPr>
-            </w:pPr>
-          </w:p>
-          <w:p>
-            <w:pPr>
-              <w:jc w:val="both"/>
-              <w:rPr>
-                <w:rFonts w:asciiTheme="minorHAnsi" w:hAnsiTheme="minorHAnsi" w:cstheme="minorHAnsi"/>
-              </w:rPr>
-            </w:pPr>
-          </w:p>
-          <w:p>
-            <w:pPr>
-              <w:jc w:val="both"/>
-              <w:rPr>
-                <w:rFonts w:asciiTheme="minorHAnsi" w:hAnsiTheme="minorHAnsi" w:cstheme="minorHAnsi"/>
-              </w:rPr>
-            </w:pPr>
-          </w:p>
-          <w:p>
-            <w:pPr>
-              <w:jc w:val="both"/>
-              <w:rPr>
-                <w:rFonts w:asciiTheme="minorHAnsi" w:hAnsiTheme="minorHAnsi" w:cstheme="minorHAnsi"/>
-              </w:rPr>
-            </w:pPr>
-          </w:p>
-          <w:p>
-            <w:pPr>
-              <w:jc w:val="both"/>
-              <w:rPr>
-                <w:rFonts w:asciiTheme="minorHAnsi" w:hAnsiTheme="minorHAnsi" w:cstheme="minorHAnsi"/>
-              </w:rPr>
-            </w:pPr>
-          </w:p>
-          <w:p>
-            <w:pPr>
-              <w:jc w:val="both"/>
-              <w:rPr>
-                <w:rFonts w:asciiTheme="minorHAnsi" w:hAnsiTheme="minorHAnsi" w:cstheme="minorHAnsi"/>
-              </w:rPr>
-            </w:pPr>
-          </w:p>
-          <w:p>
-            <w:pPr>
-              <w:jc w:val="both"/>
-              <w:rPr>
-                <w:rFonts w:asciiTheme="minorHAnsi" w:hAnsiTheme="minorHAnsi" w:cstheme="minorHAnsi"/>
-              </w:rPr>
-            </w:pPr>
-          </w:p>
-          <w:p>
-            <w:pPr>
-              <w:jc w:val="both"/>
-              <w:rPr>
-                <w:rFonts w:asciiTheme="minorHAnsi" w:hAnsiTheme="minorHAnsi" w:cstheme="minorHAnsi"/>
-              </w:rPr>
-            </w:pPr>
-          </w:p>
-          <w:p>
-            <w:pPr>
-              <w:jc w:val="both"/>
-              <w:rPr>
-                <w:rFonts w:asciiTheme="minorHAnsi" w:hAnsiTheme="minorHAnsi" w:cstheme="minorHAnsi"/>
-              </w:rPr>
-            </w:pPr>
-          </w:p>
-          <w:p>
-            <w:pPr>
-              <w:jc w:val="both"/>
-              <w:rPr>
-                <w:rFonts w:asciiTheme="minorHAnsi" w:hAnsiTheme="minorHAnsi" w:cstheme="minorHAnsi"/>
-              </w:rPr>
-            </w:pPr>
+              <w:t>Actualizar los últimos eventos registrados según historial de búsqueda en un buscador.</w:t>
+            </w:r>
           </w:p>
           <w:p>
             <w:pPr>
@@ -1479,6 +1448,63 @@
       </w:tr>
     </w:tbl>
     <w:p/>
+    <w:p/>
+    <w:p>
+      <w:pPr>
+        <w:pStyle w:val="Prrafodelista"/>
+        <w:numPr>
+          <w:ilvl w:val="0"/>
+          <w:numId w:val="4"/>
+        </w:numPr>
+      </w:pPr>
+      <w:r>
+        <w:t>Interfaz de la página web</w:t>
+      </w:r>
+    </w:p>
+    <w:p>
+      <w:pPr>
+        <w:pStyle w:val="Prrafodelista"/>
+      </w:pPr>
+    </w:p>
+    <w:p>
+      <w:pPr>
+        <w:pStyle w:val="Prrafodelista"/>
+        <w:numPr>
+          <w:ilvl w:val="0"/>
+          <w:numId w:val="4"/>
+        </w:numPr>
+      </w:pPr>
+      <w:r>
+        <w:t>Desempeño de la página web</w:t>
+      </w:r>
+    </w:p>
+    <w:p>
+      <w:pPr>
+        <w:pStyle w:val="Prrafodelista"/>
+      </w:pPr>
+    </w:p>
+    <w:p>
+      <w:pPr>
+        <w:pStyle w:val="Prrafodelista"/>
+        <w:numPr>
+          <w:ilvl w:val="0"/>
+          <w:numId w:val="4"/>
+        </w:numPr>
+      </w:pPr>
+      <w:r>
+        <w:t>Opción para agregar imagen a su equipo.</w:t>
+      </w:r>
+    </w:p>
+    <w:p>
+      <w:pPr>
+        <w:pStyle w:val="Prrafodelista"/>
+      </w:pPr>
+    </w:p>
+    <w:p>
+      <w:pPr>
+        <w:pStyle w:val="Prrafodelista"/>
+      </w:pPr>
+    </w:p>
     <w:p/>
     <w:p/>
     <w:p/>
@@ -1511,6 +1537,7 @@
                 <w:b/>
                 <w:bCs/>
               </w:rPr>
+              <w:lastRenderedPageBreak/>
               <w:t>Planificación SCRUM - JIRA</w:t>
             </w:r>
           </w:p>
@@ -2261,7 +2288,55 @@
     </w:p>
     <w:p/>
     <w:p/>
-    <w:p/>
+    <w:p>
+      <w:r>
+        <w:rPr>
+          <w:noProof/>
+        </w:rPr>
+        <w:drawing>
+          <wp:inline distT="0" distB="0" distL="0" distR="0" wp14:anchorId="1E24242A" wp14:editId="1B49398A">
+            <wp:extent cx="5612130" cy="2619375"/>
+            <wp:effectExtent l="0" t="0" r="7620" b="9525"/>
+            <wp:docPr id="13" name="Imagen 13"/>
+            <wp:cNvGraphicFramePr>
+              <a:graphicFrameLocks xmlns:a="http://schemas.openxmlformats.org/drawingml/2006/main" noChangeAspect="1"/>
+            </wp:cNvGraphicFramePr>
+            <a:graphic xmlns:a="http://schemas.openxmlformats.org/drawingml/2006/main">
+              <a:graphicData uri="http://schemas.openxmlformats.org/drawingml/2006/picture">
+                <pic:pic xmlns:pic="http://schemas.openxmlformats.org/drawingml/2006/picture">
+                  <pic:nvPicPr>
+                    <pic:cNvPr id="1" name=""/>
+                    <pic:cNvPicPr/>
+                  </pic:nvPicPr>
+                  <pic:blipFill rotWithShape="1">
+                    <a:blip r:embed="rId16"/>
+                    <a:srcRect t="10264" b="6721"/>
+                    <a:stretch/>
+                  </pic:blipFill>
+                  <pic:spPr bwMode="auto">
+                    <a:xfrm>
+                      <a:off x="0" y="0"/>
+                      <a:ext cx="5612130" cy="2619375"/>
+                    </a:xfrm>
+                    <a:prstGeom prst="rect">
+                      <a:avLst/>
+                    </a:prstGeom>
+                    <a:ln>
+                      <a:noFill/>
+                    </a:ln>
+                    <a:extLst>
+                      <a:ext uri="{53640926-AAD7-44D8-BBD7-CCE9431645EC}">
+                        <a14:shadowObscured xmlns:a14="http://schemas.microsoft.com/office/drawing/2010/main"/>
+                      </a:ext>
+                    </a:extLst>
+                  </pic:spPr>
+                </pic:pic>
+              </a:graphicData>
+            </a:graphic>
+          </wp:inline>
+        </w:drawing>
+      </w:r>
+    </w:p>
     <w:p/>
     <w:p/>
     <w:p/>
@@ -2335,62 +2410,11 @@
         <w:rPr>
           <w:noProof/>
         </w:rPr>
-        <w:lastRenderedPageBreak/>
         <w:drawing>
           <wp:inline distT="0" distB="0" distL="0" distR="0" wp14:anchorId="7343949E" wp14:editId="628BF948">
             <wp:extent cx="5612130" cy="3156585"/>
             <wp:effectExtent l="0" t="0" r="7620" b="5715"/>
             <wp:docPr id="6" name="Imagen 6"/>
-            <wp:cNvGraphicFramePr>
-              <a:graphicFrameLocks xmlns:a="http://schemas.openxmlformats.org/drawingml/2006/main" noChangeAspect="1"/>
-            </wp:cNvGraphicFramePr>
-            <a:graphic xmlns:a="http://schemas.openxmlformats.org/drawingml/2006/main">
-              <a:graphicData uri="http://schemas.openxmlformats.org/drawingml/2006/picture">
-                <pic:pic xmlns:pic="http://schemas.openxmlformats.org/drawingml/2006/picture">
-                  <pic:nvPicPr>
-                    <pic:cNvPr id="1" name=""/>
-                    <pic:cNvPicPr/>
-                  </pic:nvPicPr>
-                  <pic:blipFill>
-                    <a:blip r:embed="rId16"/>
-                    <a:stretch>
-                      <a:fillRect/>
-                    </a:stretch>
-                  </pic:blipFill>
-                  <pic:spPr>
-                    <a:xfrm>
-                      <a:off x="0" y="0"/>
-                      <a:ext cx="5612130" cy="3156585"/>
-                    </a:xfrm>
-                    <a:prstGeom prst="rect">
-                      <a:avLst/>
-                    </a:prstGeom>
-                  </pic:spPr>
-                </pic:pic>
-              </a:graphicData>
-            </a:graphic>
-          </wp:inline>
-        </w:drawing>
-      </w:r>
-    </w:p>
-    <w:p>
-      <w:pPr>
-        <w:jc w:val="both"/>
-      </w:pPr>
-    </w:p>
-    <w:p>
-      <w:pPr>
-        <w:jc w:val="both"/>
-      </w:pPr>
-      <w:r>
-        <w:rPr>
-          <w:noProof/>
-        </w:rPr>
-        <w:drawing>
-          <wp:inline distT="0" distB="0" distL="0" distR="0" wp14:anchorId="2207067C" wp14:editId="1851D6F0">
-            <wp:extent cx="5612130" cy="3156585"/>
-            <wp:effectExtent l="0" t="0" r="7620" b="5715"/>
-            <wp:docPr id="2" name="Imagen 2"/>
             <wp:cNvGraphicFramePr>
               <a:graphicFrameLocks xmlns:a="http://schemas.openxmlformats.org/drawingml/2006/main" noChangeAspect="1"/>
             </wp:cNvGraphicFramePr>
@@ -2423,13 +2447,64 @@
         </w:drawing>
       </w:r>
     </w:p>
+    <w:p>
+      <w:pPr>
+        <w:jc w:val="both"/>
+      </w:pPr>
+    </w:p>
+    <w:p>
+      <w:pPr>
+        <w:jc w:val="both"/>
+      </w:pPr>
+      <w:r>
+        <w:rPr>
+          <w:noProof/>
+        </w:rPr>
+        <w:lastRenderedPageBreak/>
+        <w:drawing>
+          <wp:inline distT="0" distB="0" distL="0" distR="0" wp14:anchorId="2207067C" wp14:editId="1851D6F0">
+            <wp:extent cx="5612130" cy="3156585"/>
+            <wp:effectExtent l="0" t="0" r="7620" b="5715"/>
+            <wp:docPr id="2" name="Imagen 2"/>
+            <wp:cNvGraphicFramePr>
+              <a:graphicFrameLocks xmlns:a="http://schemas.openxmlformats.org/drawingml/2006/main" noChangeAspect="1"/>
+            </wp:cNvGraphicFramePr>
+            <a:graphic xmlns:a="http://schemas.openxmlformats.org/drawingml/2006/main">
+              <a:graphicData uri="http://schemas.openxmlformats.org/drawingml/2006/picture">
+                <pic:pic xmlns:pic="http://schemas.openxmlformats.org/drawingml/2006/picture">
+                  <pic:nvPicPr>
+                    <pic:cNvPr id="1" name=""/>
+                    <pic:cNvPicPr/>
+                  </pic:nvPicPr>
+                  <pic:blipFill>
+                    <a:blip r:embed="rId18"/>
+                    <a:stretch>
+                      <a:fillRect/>
+                    </a:stretch>
+                  </pic:blipFill>
+                  <pic:spPr>
+                    <a:xfrm>
+                      <a:off x="0" y="0"/>
+                      <a:ext cx="5612130" cy="3156585"/>
+                    </a:xfrm>
+                    <a:prstGeom prst="rect">
+                      <a:avLst/>
+                    </a:prstGeom>
+                  </pic:spPr>
+                </pic:pic>
+              </a:graphicData>
+            </a:graphic>
+          </wp:inline>
+        </w:drawing>
+      </w:r>
+    </w:p>
     <w:sectPr>
-      <w:headerReference w:type="even" r:id="rId18"/>
-      <w:headerReference w:type="default" r:id="rId19"/>
-      <w:footerReference w:type="even" r:id="rId20"/>
-      <w:footerReference w:type="default" r:id="rId21"/>
-      <w:headerReference w:type="first" r:id="rId22"/>
-      <w:footerReference w:type="first" r:id="rId23"/>
+      <w:headerReference w:type="even" r:id="rId19"/>
+      <w:headerReference w:type="default" r:id="rId20"/>
+      <w:footerReference w:type="even" r:id="rId21"/>
+      <w:footerReference w:type="default" r:id="rId22"/>
+      <w:headerReference w:type="first" r:id="rId23"/>
+      <w:footerReference w:type="first" r:id="rId24"/>
       <w:pgSz w:w="12240" w:h="15840"/>
       <w:pgMar w:top="1417" w:right="1701" w:bottom="1417" w:left="1701" w:header="708" w:footer="708" w:gutter="0"/>
       <w:cols w:space="708"/>
@@ -2706,9 +2781,9 @@
     </w:lvl>
   </w:abstractNum>
   <w:abstractNum w:abstractNumId="1" w15:restartNumberingAfterBreak="0">
-    <w:nsid w:val="5CE45592"/>
+    <w:nsid w:val="3FD93826"/>
     <w:multiLevelType w:val="hybridMultilevel"/>
-    <w:tmpl w:val="53787AA6"/>
+    <w:tmpl w:val="71C63EC6"/>
     <w:lvl w:ilvl="0" w:tplc="240A0001">
       <w:start w:val="1"/>
       <w:numFmt w:val="bullet"/>
@@ -2818,10 +2893,242 @@
       </w:rPr>
     </w:lvl>
   </w:abstractNum>
+  <w:abstractNum w:abstractNumId="2" w15:restartNumberingAfterBreak="0">
+    <w:nsid w:val="46B270DE"/>
+    <w:multiLevelType w:val="hybridMultilevel"/>
+    <w:tmpl w:val="51080D20"/>
+    <w:lvl w:ilvl="0" w:tplc="240A0001">
+      <w:start w:val="1"/>
+      <w:numFmt w:val="bullet"/>
+      <w:lvlText w:val=""/>
+      <w:lvlJc w:val="left"/>
+      <w:pPr>
+        <w:ind w:left="720" w:hanging="360"/>
+      </w:pPr>
+      <w:rPr>
+        <w:rFonts w:ascii="Symbol" w:hAnsi="Symbol" w:hint="default"/>
+      </w:rPr>
+    </w:lvl>
+    <w:lvl w:ilvl="1" w:tplc="240A0003" w:tentative="1">
+      <w:start w:val="1"/>
+      <w:numFmt w:val="bullet"/>
+      <w:lvlText w:val="o"/>
+      <w:lvlJc w:val="left"/>
+      <w:pPr>
+        <w:ind w:left="1440" w:hanging="360"/>
+      </w:pPr>
+      <w:rPr>
+        <w:rFonts w:ascii="Courier New" w:hAnsi="Courier New" w:cs="Courier New" w:hint="default"/>
+      </w:rPr>
+    </w:lvl>
+    <w:lvl w:ilvl="2" w:tplc="240A0005" w:tentative="1">
+      <w:start w:val="1"/>
+      <w:numFmt w:val="bullet"/>
+      <w:lvlText w:val=""/>
+      <w:lvlJc w:val="left"/>
+      <w:pPr>
+        <w:ind w:left="2160" w:hanging="360"/>
+      </w:pPr>
+      <w:rPr>
+        <w:rFonts w:ascii="Wingdings" w:hAnsi="Wingdings" w:hint="default"/>
+      </w:rPr>
+    </w:lvl>
+    <w:lvl w:ilvl="3" w:tplc="240A0001" w:tentative="1">
+      <w:start w:val="1"/>
+      <w:numFmt w:val="bullet"/>
+      <w:lvlText w:val=""/>
+      <w:lvlJc w:val="left"/>
+      <w:pPr>
+        <w:ind w:left="2880" w:hanging="360"/>
+      </w:pPr>
+      <w:rPr>
+        <w:rFonts w:ascii="Symbol" w:hAnsi="Symbol" w:hint="default"/>
+      </w:rPr>
+    </w:lvl>
+    <w:lvl w:ilvl="4" w:tplc="240A0003" w:tentative="1">
+      <w:start w:val="1"/>
+      <w:numFmt w:val="bullet"/>
+      <w:lvlText w:val="o"/>
+      <w:lvlJc w:val="left"/>
+      <w:pPr>
+        <w:ind w:left="3600" w:hanging="360"/>
+      </w:pPr>
+      <w:rPr>
+        <w:rFonts w:ascii="Courier New" w:hAnsi="Courier New" w:cs="Courier New" w:hint="default"/>
+      </w:rPr>
+    </w:lvl>
+    <w:lvl w:ilvl="5" w:tplc="240A0005" w:tentative="1">
+      <w:start w:val="1"/>
+      <w:numFmt w:val="bullet"/>
+      <w:lvlText w:val=""/>
+      <w:lvlJc w:val="left"/>
+      <w:pPr>
+        <w:ind w:left="4320" w:hanging="360"/>
+      </w:pPr>
+      <w:rPr>
+        <w:rFonts w:ascii="Wingdings" w:hAnsi="Wingdings" w:hint="default"/>
+      </w:rPr>
+    </w:lvl>
+    <w:lvl w:ilvl="6" w:tplc="240A0001" w:tentative="1">
+      <w:start w:val="1"/>
+      <w:numFmt w:val="bullet"/>
+      <w:lvlText w:val=""/>
+      <w:lvlJc w:val="left"/>
+      <w:pPr>
+        <w:ind w:left="5040" w:hanging="360"/>
+      </w:pPr>
+      <w:rPr>
+        <w:rFonts w:ascii="Symbol" w:hAnsi="Symbol" w:hint="default"/>
+      </w:rPr>
+    </w:lvl>
+    <w:lvl w:ilvl="7" w:tplc="240A0003" w:tentative="1">
+      <w:start w:val="1"/>
+      <w:numFmt w:val="bullet"/>
+      <w:lvlText w:val="o"/>
+      <w:lvlJc w:val="left"/>
+      <w:pPr>
+        <w:ind w:left="5760" w:hanging="360"/>
+      </w:pPr>
+      <w:rPr>
+        <w:rFonts w:ascii="Courier New" w:hAnsi="Courier New" w:cs="Courier New" w:hint="default"/>
+      </w:rPr>
+    </w:lvl>
+    <w:lvl w:ilvl="8" w:tplc="240A0005" w:tentative="1">
+      <w:start w:val="1"/>
+      <w:numFmt w:val="bullet"/>
+      <w:lvlText w:val=""/>
+      <w:lvlJc w:val="left"/>
+      <w:pPr>
+        <w:ind w:left="6480" w:hanging="360"/>
+      </w:pPr>
+      <w:rPr>
+        <w:rFonts w:ascii="Wingdings" w:hAnsi="Wingdings" w:hint="default"/>
+      </w:rPr>
+    </w:lvl>
+  </w:abstractNum>
+  <w:abstractNum w:abstractNumId="3" w15:restartNumberingAfterBreak="0">
+    <w:nsid w:val="5CE45592"/>
+    <w:multiLevelType w:val="hybridMultilevel"/>
+    <w:tmpl w:val="53787AA6"/>
+    <w:lvl w:ilvl="0" w:tplc="240A0001">
+      <w:start w:val="1"/>
+      <w:numFmt w:val="bullet"/>
+      <w:lvlText w:val=""/>
+      <w:lvlJc w:val="left"/>
+      <w:pPr>
+        <w:ind w:left="720" w:hanging="360"/>
+      </w:pPr>
+      <w:rPr>
+        <w:rFonts w:ascii="Symbol" w:hAnsi="Symbol" w:hint="default"/>
+      </w:rPr>
+    </w:lvl>
+    <w:lvl w:ilvl="1" w:tplc="240A0003" w:tentative="1">
+      <w:start w:val="1"/>
+      <w:numFmt w:val="bullet"/>
+      <w:lvlText w:val="o"/>
+      <w:lvlJc w:val="left"/>
+      <w:pPr>
+        <w:ind w:left="1440" w:hanging="360"/>
+      </w:pPr>
+      <w:rPr>
+        <w:rFonts w:ascii="Courier New" w:hAnsi="Courier New" w:cs="Courier New" w:hint="default"/>
+      </w:rPr>
+    </w:lvl>
+    <w:lvl w:ilvl="2" w:tplc="240A0005" w:tentative="1">
+      <w:start w:val="1"/>
+      <w:numFmt w:val="bullet"/>
+      <w:lvlText w:val=""/>
+      <w:lvlJc w:val="left"/>
+      <w:pPr>
+        <w:ind w:left="2160" w:hanging="360"/>
+      </w:pPr>
+      <w:rPr>
+        <w:rFonts w:ascii="Wingdings" w:hAnsi="Wingdings" w:hint="default"/>
+      </w:rPr>
+    </w:lvl>
+    <w:lvl w:ilvl="3" w:tplc="240A0001" w:tentative="1">
+      <w:start w:val="1"/>
+      <w:numFmt w:val="bullet"/>
+      <w:lvlText w:val=""/>
+      <w:lvlJc w:val="left"/>
+      <w:pPr>
+        <w:ind w:left="2880" w:hanging="360"/>
+      </w:pPr>
+      <w:rPr>
+        <w:rFonts w:ascii="Symbol" w:hAnsi="Symbol" w:hint="default"/>
+      </w:rPr>
+    </w:lvl>
+    <w:lvl w:ilvl="4" w:tplc="240A0003" w:tentative="1">
+      <w:start w:val="1"/>
+      <w:numFmt w:val="bullet"/>
+      <w:lvlText w:val="o"/>
+      <w:lvlJc w:val="left"/>
+      <w:pPr>
+        <w:ind w:left="3600" w:hanging="360"/>
+      </w:pPr>
+      <w:rPr>
+        <w:rFonts w:ascii="Courier New" w:hAnsi="Courier New" w:cs="Courier New" w:hint="default"/>
+      </w:rPr>
+    </w:lvl>
+    <w:lvl w:ilvl="5" w:tplc="240A0005" w:tentative="1">
+      <w:start w:val="1"/>
+      <w:numFmt w:val="bullet"/>
+      <w:lvlText w:val=""/>
+      <w:lvlJc w:val="left"/>
+      <w:pPr>
+        <w:ind w:left="4320" w:hanging="360"/>
+      </w:pPr>
+      <w:rPr>
+        <w:rFonts w:ascii="Wingdings" w:hAnsi="Wingdings" w:hint="default"/>
+      </w:rPr>
+    </w:lvl>
+    <w:lvl w:ilvl="6" w:tplc="240A0001" w:tentative="1">
+      <w:start w:val="1"/>
+      <w:numFmt w:val="bullet"/>
+      <w:lvlText w:val=""/>
+      <w:lvlJc w:val="left"/>
+      <w:pPr>
+        <w:ind w:left="5040" w:hanging="360"/>
+      </w:pPr>
+      <w:rPr>
+        <w:rFonts w:ascii="Symbol" w:hAnsi="Symbol" w:hint="default"/>
+      </w:rPr>
+    </w:lvl>
+    <w:lvl w:ilvl="7" w:tplc="240A0003" w:tentative="1">
+      <w:start w:val="1"/>
+      <w:numFmt w:val="bullet"/>
+      <w:lvlText w:val="o"/>
+      <w:lvlJc w:val="left"/>
+      <w:pPr>
+        <w:ind w:left="5760" w:hanging="360"/>
+      </w:pPr>
+      <w:rPr>
+        <w:rFonts w:ascii="Courier New" w:hAnsi="Courier New" w:cs="Courier New" w:hint="default"/>
+      </w:rPr>
+    </w:lvl>
+    <w:lvl w:ilvl="8" w:tplc="240A0005" w:tentative="1">
+      <w:start w:val="1"/>
+      <w:numFmt w:val="bullet"/>
+      <w:lvlText w:val=""/>
+      <w:lvlJc w:val="left"/>
+      <w:pPr>
+        <w:ind w:left="6480" w:hanging="360"/>
+      </w:pPr>
+      <w:rPr>
+        <w:rFonts w:ascii="Wingdings" w:hAnsi="Wingdings" w:hint="default"/>
+      </w:rPr>
+    </w:lvl>
+  </w:abstractNum>
   <w:num w:numId="1" w16cid:durableId="573901972">
     <w:abstractNumId w:val="0"/>
   </w:num>
   <w:num w:numId="2" w16cid:durableId="573704381">
+    <w:abstractNumId w:val="3"/>
+  </w:num>
+  <w:num w:numId="3" w16cid:durableId="1401899911">
+    <w:abstractNumId w:val="2"/>
+  </w:num>
+  <w:num w:numId="4" w16cid:durableId="1194532920">
     <w:abstractNumId w:val="1"/>
   </w:num>
 </w:numbering>

</xml_diff>